<commit_message>
AUTO FROM WORK 25.02.2022 10:46:48,58
</commit_message>
<xml_diff>
--- a/2-kurs/2-2/Системное_программное_обеспечение/LISTOPADOVA/Контрольная работа 1 вариант 21.docx
+++ b/2-kurs/2-2/Системное_программное_обеспечение/LISTOPADOVA/Контрольная работа 1 вариант 21.docx
@@ -187,7 +187,7 @@
           <w:sz w:val="40"/>
           <w:szCs w:val="40"/>
         </w:rPr>
-        <w:t>2</w:t>
+        <w:t>1</w:t>
       </w:r>
     </w:p>
     <w:p>
@@ -1260,21 +1260,7 @@
           <w:sz w:val="28"/>
           <w:szCs w:val="28"/>
         </w:rPr>
-        <w:t xml:space="preserve">Планирование </w:t>
-      </w:r>
-      <w:r>
-        <w:rPr>
-          <w:sz w:val="28"/>
-          <w:szCs w:val="28"/>
-        </w:rPr>
-        <w:t xml:space="preserve">процессов </w:t>
-      </w:r>
-      <w:r>
-        <w:rPr>
-          <w:sz w:val="28"/>
-          <w:szCs w:val="28"/>
-        </w:rPr>
-        <w:t xml:space="preserve">необходимо для организации более производительной работы многозадачной, многопользовательской ОС. В </w:t>
+        <w:t xml:space="preserve">Планирование процессов необходимо для организации более производительной работы многозадачной, многопользовательской ОС. В </w:t>
       </w:r>
       <w:proofErr w:type="gramStart"/>
       <w:r>
@@ -2929,6 +2915,24 @@
         </w:rPr>
         <w:t>Учитывает приоритетность задач</w:t>
       </w:r>
+      <w:r>
+        <w:rPr>
+          <w:rFonts w:ascii="Times New Roman" w:eastAsia="Times New Roman" w:hAnsi="Times New Roman"/>
+          <w:sz w:val="28"/>
+          <w:szCs w:val="28"/>
+          <w:lang w:eastAsia="ru-RU"/>
+        </w:rPr>
+        <w:t>.</w:t>
+      </w:r>
+      <w:r>
+        <w:rPr>
+          <w:rFonts w:ascii="Times New Roman" w:eastAsia="Times New Roman" w:hAnsi="Times New Roman"/>
+          <w:sz w:val="28"/>
+          <w:szCs w:val="28"/>
+          <w:lang w:eastAsia="ru-RU"/>
+        </w:rPr>
+        <w:t xml:space="preserve"> </w:t>
+      </w:r>
       <w:proofErr w:type="gramStart"/>
       <w:r>
         <w:rPr>
@@ -2937,7 +2941,7 @@
           <w:szCs w:val="28"/>
           <w:lang w:eastAsia="ru-RU"/>
         </w:rPr>
-        <w:t xml:space="preserve"> Н</w:t>
+        <w:t>Н</w:t>
       </w:r>
       <w:proofErr w:type="gramEnd"/>
       <w:r>
@@ -2993,6 +2997,24 @@
         </w:rPr>
         <w:t>Вероятность бесконечного откладывания обслуживания низкоприоритетных задач</w:t>
       </w:r>
+      <w:r>
+        <w:rPr>
+          <w:rFonts w:ascii="Times New Roman" w:eastAsia="Times New Roman" w:hAnsi="Times New Roman"/>
+          <w:sz w:val="28"/>
+          <w:szCs w:val="28"/>
+          <w:lang w:eastAsia="ru-RU"/>
+        </w:rPr>
+        <w:t>.</w:t>
+      </w:r>
+      <w:r>
+        <w:rPr>
+          <w:rFonts w:ascii="Times New Roman" w:eastAsia="Times New Roman" w:hAnsi="Times New Roman"/>
+          <w:sz w:val="28"/>
+          <w:szCs w:val="28"/>
+          <w:lang w:eastAsia="ru-RU"/>
+        </w:rPr>
+        <w:t xml:space="preserve"> </w:t>
+      </w:r>
       <w:proofErr w:type="gramStart"/>
       <w:r>
         <w:rPr>
@@ -3001,7 +3023,7 @@
           <w:szCs w:val="28"/>
           <w:lang w:eastAsia="ru-RU"/>
         </w:rPr>
-        <w:t xml:space="preserve"> О</w:t>
+        <w:t>О</w:t>
       </w:r>
       <w:proofErr w:type="gramEnd"/>
       <w:r>
@@ -3043,8 +3065,8 @@
         <w:jc w:val="both"/>
         <w:rPr>
           <w:rFonts w:ascii="Times New Roman" w:eastAsia="Times New Roman" w:hAnsi="Times New Roman"/>
-          <w:sz w:val="28"/>
-          <w:szCs w:val="28"/>
+          <w:sz w:val="24"/>
+          <w:szCs w:val="24"/>
           <w:lang w:eastAsia="ru-RU"/>
         </w:rPr>
       </w:pPr>
@@ -3058,9 +3080,9 @@
         </w:rPr>
         <w:lastRenderedPageBreak/>
         <w:drawing>
-          <wp:inline distT="0" distB="0" distL="0" distR="0" wp14:anchorId="4774BEF1" wp14:editId="64CDEC01">
-            <wp:extent cx="6273800" cy="2463800"/>
-            <wp:effectExtent l="0" t="0" r="0" b="0"/>
+          <wp:inline distT="0" distB="0" distL="0" distR="0" wp14:anchorId="4774BEF1" wp14:editId="488BADE6">
+            <wp:extent cx="5610847" cy="2203450"/>
+            <wp:effectExtent l="0" t="0" r="9525" b="6350"/>
             <wp:docPr id="5" name="Рисунок 5" descr="https://pandia.ru/text/78/093/images/image005_21.gif"/>
             <wp:cNvGraphicFramePr>
               <a:graphicFrameLocks xmlns:a="http://schemas.openxmlformats.org/drawingml/2006/main" noChangeAspect="1"/>
@@ -3090,7 +3112,7 @@
                   <pic:spPr bwMode="auto">
                     <a:xfrm>
                       <a:off x="0" y="0"/>
-                      <a:ext cx="6273800" cy="2463800"/>
+                      <a:ext cx="5610847" cy="2203450"/>
                     </a:xfrm>
                     <a:prstGeom prst="rect">
                       <a:avLst/>
@@ -3106,15 +3128,19 @@
           </wp:inline>
         </w:drawing>
       </w:r>
-      <w:r>
-        <w:rPr>
-          <w:rFonts w:ascii="Times New Roman" w:eastAsia="Times New Roman" w:hAnsi="Times New Roman"/>
-          <w:sz w:val="24"/>
-          <w:szCs w:val="24"/>
-          <w:lang w:eastAsia="ru-RU"/>
-        </w:rPr>
-        <w:br/>
-      </w:r>
+    </w:p>
+    <w:p>
+      <w:pPr>
+        <w:spacing w:after="0" w:line="240" w:lineRule="auto"/>
+        <w:ind w:firstLine="567"/>
+        <w:jc w:val="both"/>
+        <w:rPr>
+          <w:rFonts w:ascii="Times New Roman" w:eastAsia="Times New Roman" w:hAnsi="Times New Roman"/>
+          <w:sz w:val="28"/>
+          <w:szCs w:val="28"/>
+          <w:lang w:eastAsia="ru-RU"/>
+        </w:rPr>
+      </w:pPr>
       <w:r>
         <w:rPr>
           <w:rFonts w:ascii="Times New Roman" w:eastAsia="Times New Roman" w:hAnsi="Times New Roman"/>
@@ -3381,9 +3407,9 @@
         </w:rPr>
         <w:lastRenderedPageBreak/>
         <w:drawing>
-          <wp:inline distT="0" distB="0" distL="0" distR="0" wp14:anchorId="4AE3D501" wp14:editId="205E873B">
-            <wp:extent cx="6115050" cy="2527802"/>
-            <wp:effectExtent l="0" t="0" r="0" b="6350"/>
+          <wp:inline distT="0" distB="0" distL="0" distR="0" wp14:anchorId="4AE3D501" wp14:editId="1BDC93ED">
+            <wp:extent cx="5593136" cy="2312056"/>
+            <wp:effectExtent l="0" t="0" r="7620" b="0"/>
             <wp:docPr id="6" name="Рисунок 6" descr="https://pandia.ru/text/78/093/images/image006_16.gif"/>
             <wp:cNvGraphicFramePr>
               <a:graphicFrameLocks xmlns:a="http://schemas.openxmlformats.org/drawingml/2006/main" noChangeAspect="1"/>
@@ -3413,7 +3439,7 @@
                   <pic:spPr bwMode="auto">
                     <a:xfrm>
                       <a:off x="0" y="0"/>
-                      <a:ext cx="6115050" cy="2527802"/>
+                      <a:ext cx="5594247" cy="2312515"/>
                     </a:xfrm>
                     <a:prstGeom prst="rect">
                       <a:avLst/>
@@ -5618,47 +5644,61 @@
     </w:p>
     <w:p>
       <w:pPr>
-        <w:pStyle w:val="1"/>
-      </w:pPr>
-      <w:r>
-        <w:rPr>
-          <w:rStyle w:val="field"/>
-        </w:rPr>
-        <w:t>Пользователи системы</w:t>
-      </w:r>
-      <w:r>
-        <w:t xml:space="preserve"> </w:t>
-      </w:r>
-    </w:p>
-    <w:p>
-      <w:pPr>
         <w:pStyle w:val="a6"/>
-      </w:pPr>
-      <w:r>
+        <w:spacing w:before="0" w:beforeAutospacing="0" w:after="0" w:afterAutospacing="0"/>
+        <w:ind w:firstLine="567"/>
+        <w:jc w:val="both"/>
+        <w:rPr>
+          <w:sz w:val="28"/>
+          <w:szCs w:val="28"/>
+        </w:rPr>
+      </w:pPr>
+      <w:r>
+        <w:rPr>
+          <w:sz w:val="28"/>
+          <w:szCs w:val="28"/>
+        </w:rPr>
         <w:t xml:space="preserve">Между включением питания компьютера и моментом, когда система готова к работе с пользователем, происходит процедура </w:t>
       </w:r>
       <w:r>
         <w:rPr>
           <w:rStyle w:val="a8"/>
           <w:rFonts w:eastAsia="Calibri"/>
+          <w:sz w:val="28"/>
+          <w:szCs w:val="28"/>
         </w:rPr>
         <w:t>загрузки системы</w:t>
       </w:r>
       <w:r>
+        <w:rPr>
+          <w:sz w:val="28"/>
+          <w:szCs w:val="28"/>
+        </w:rPr>
         <w:t xml:space="preserve">. В процессе загрузки будет запущена основная управляющая программа (ядро), определено и инициализировано имеющееся оборудование, активизированы сетевые соединения, запущены системные службы. В </w:t>
       </w:r>
       <w:proofErr w:type="spellStart"/>
       <w:r>
+        <w:rPr>
+          <w:sz w:val="28"/>
+          <w:szCs w:val="28"/>
+        </w:rPr>
         <w:t>Linux</w:t>
       </w:r>
       <w:proofErr w:type="spellEnd"/>
       <w:r>
+        <w:rPr>
+          <w:sz w:val="28"/>
+          <w:szCs w:val="28"/>
+        </w:rPr>
         <w:t xml:space="preserve"> во время загрузки на экран выводятся диагностические сообщения о происходящих событиях, и если всё в порядке и не возникло никаких ошибок, загрузка завершится выводом на экран приглашения «</w:t>
       </w:r>
       <w:proofErr w:type="spellStart"/>
       <w:r>
         <w:rPr>
           <w:rStyle w:val="HTML"/>
+          <w:rFonts w:ascii="Times New Roman" w:hAnsi="Times New Roman" w:cs="Times New Roman"/>
+          <w:sz w:val="28"/>
+          <w:szCs w:val="28"/>
         </w:rPr>
         <w:t>login</w:t>
       </w:r>
@@ -5666,218 +5706,415 @@
       <w:r>
         <w:rPr>
           <w:rStyle w:val="HTML"/>
+          <w:rFonts w:ascii="Times New Roman" w:hAnsi="Times New Roman" w:cs="Times New Roman"/>
+          <w:sz w:val="28"/>
+          <w:szCs w:val="28"/>
         </w:rPr>
         <w:t>:</w:t>
       </w:r>
       <w:r>
+        <w:rPr>
+          <w:sz w:val="28"/>
+          <w:szCs w:val="28"/>
+        </w:rPr>
         <w:t xml:space="preserve">». Оно может быть оформлено по-разному, в зависимости от настройки системы оно может отображаться в красиво оформленном окне или в виде простой текстовой строки вверху экрана. Это приглашение к </w:t>
       </w:r>
       <w:r>
         <w:rPr>
           <w:rStyle w:val="a8"/>
           <w:rFonts w:eastAsia="Calibri"/>
+          <w:sz w:val="28"/>
+          <w:szCs w:val="28"/>
         </w:rPr>
         <w:t>регистрации в системе</w:t>
       </w:r>
       <w:r>
+        <w:rPr>
+          <w:sz w:val="28"/>
+          <w:szCs w:val="28"/>
+        </w:rPr>
         <w:t xml:space="preserve">: система ожидает, что в ответ на это приглашение будет введено </w:t>
       </w:r>
       <w:r>
         <w:rPr>
           <w:rStyle w:val="a8"/>
           <w:rFonts w:eastAsia="Calibri"/>
+          <w:sz w:val="28"/>
+          <w:szCs w:val="28"/>
         </w:rPr>
         <w:t>входное имя пользователя</w:t>
       </w:r>
       <w:r>
+        <w:rPr>
+          <w:sz w:val="28"/>
+          <w:szCs w:val="28"/>
+        </w:rPr>
         <w:t xml:space="preserve">, который начинает работу. Естественно, имеет смысл вводить такое имя, которое уже известно системе, чтобы она могла «узнать», с кем предстоит работать, выполнять команды «незнакомого» </w:t>
       </w:r>
       <w:proofErr w:type="spellStart"/>
       <w:r>
+        <w:rPr>
+          <w:sz w:val="28"/>
+          <w:szCs w:val="28"/>
+        </w:rPr>
         <w:t>Linux</w:t>
       </w:r>
       <w:proofErr w:type="spellEnd"/>
       <w:r>
+        <w:rPr>
+          <w:sz w:val="28"/>
+          <w:szCs w:val="28"/>
+        </w:rPr>
         <w:t xml:space="preserve"> откажется.</w:t>
       </w:r>
     </w:p>
     <w:p>
       <w:pPr>
         <w:pStyle w:val="2"/>
-      </w:pPr>
-      <w:r>
+        <w:spacing w:before="0" w:after="0"/>
+        <w:ind w:firstLine="567"/>
+        <w:jc w:val="both"/>
+        <w:rPr>
+          <w:rFonts w:ascii="Times New Roman" w:hAnsi="Times New Roman"/>
+        </w:rPr>
+      </w:pPr>
+      <w:r>
+        <w:rPr>
+          <w:rFonts w:ascii="Times New Roman" w:hAnsi="Times New Roman"/>
+        </w:rPr>
         <w:t>Многопользовательская модель разграничения доступа</w:t>
       </w:r>
     </w:p>
     <w:p>
       <w:pPr>
         <w:pStyle w:val="a6"/>
-      </w:pPr>
-      <w:r>
+        <w:spacing w:before="0" w:beforeAutospacing="0" w:after="0" w:afterAutospacing="0"/>
+        <w:ind w:firstLine="567"/>
+        <w:jc w:val="both"/>
+        <w:rPr>
+          <w:sz w:val="28"/>
+          <w:szCs w:val="28"/>
+        </w:rPr>
+      </w:pPr>
+      <w:r>
+        <w:rPr>
+          <w:sz w:val="28"/>
+          <w:szCs w:val="28"/>
+        </w:rPr>
         <w:t xml:space="preserve">Процедура регистрации в системе обязательна для </w:t>
       </w:r>
       <w:proofErr w:type="spellStart"/>
       <w:r>
+        <w:rPr>
+          <w:sz w:val="28"/>
+          <w:szCs w:val="28"/>
+        </w:rPr>
         <w:t>Linux</w:t>
       </w:r>
       <w:proofErr w:type="spellEnd"/>
       <w:r>
+        <w:rPr>
+          <w:sz w:val="28"/>
+          <w:szCs w:val="28"/>
+        </w:rPr>
         <w:t>, работать в системе, не зарегистрировавшись под тем или иным именем пользователя, просто невозможно. Для каждого пользователя определена сфера его полномочий в системе: программы, которые он может запускать, файлы, которые он имеет право просматривать, изменять, удалять. При попытке сделать что-то, выходящее за рамки полномочий, пользователь получит сообщение об ошибке. Такая строгость может показаться необязательной, если пользователи компьютера доверяют друг другу, и особенно если у компьютера только один пользователь. Такая ситуация очень распространена на сегодняшний день, когда слово «компьютер» означает в первую очередь «персональный компьютер».</w:t>
       </w:r>
     </w:p>
     <w:p>
       <w:pPr>
         <w:pStyle w:val="note"/>
-      </w:pPr>
-      <w:r>
+        <w:spacing w:before="0" w:beforeAutospacing="0" w:after="0" w:afterAutospacing="0"/>
+        <w:ind w:firstLine="567"/>
+        <w:jc w:val="both"/>
+        <w:rPr>
+          <w:sz w:val="28"/>
+          <w:szCs w:val="28"/>
+        </w:rPr>
+      </w:pPr>
+      <w:r>
+        <w:rPr>
+          <w:sz w:val="28"/>
+          <w:szCs w:val="28"/>
+        </w:rPr>
         <w:t xml:space="preserve">Вместо </w:t>
       </w:r>
       <w:proofErr w:type="gramStart"/>
       <w:r>
+        <w:rPr>
+          <w:sz w:val="28"/>
+          <w:szCs w:val="28"/>
+        </w:rPr>
         <w:t>формального</w:t>
       </w:r>
       <w:proofErr w:type="gramEnd"/>
       <w:r>
+        <w:rPr>
+          <w:sz w:val="28"/>
+          <w:szCs w:val="28"/>
+        </w:rPr>
         <w:t xml:space="preserve"> «зарегистрироваться в системе» обычно используют выражение «войти в систему». Операционная система представляется чем-то вроде замкнутого помещения, внутри которого можно оказаться, только успешно проникнув через «дверь» — пройдя процедуру регистрации.</w:t>
       </w:r>
     </w:p>
     <w:p>
       <w:pPr>
         <w:pStyle w:val="a6"/>
-      </w:pPr>
-      <w:r>
+        <w:spacing w:before="0" w:beforeAutospacing="0" w:after="0" w:afterAutospacing="0"/>
+        <w:ind w:firstLine="567"/>
+        <w:jc w:val="both"/>
+        <w:rPr>
+          <w:sz w:val="28"/>
+          <w:szCs w:val="28"/>
+        </w:rPr>
+      </w:pPr>
+      <w:r>
+        <w:rPr>
+          <w:sz w:val="28"/>
+          <w:szCs w:val="28"/>
+        </w:rPr>
         <w:t xml:space="preserve">Однако </w:t>
       </w:r>
       <w:r>
         <w:rPr>
           <w:rStyle w:val="a8"/>
           <w:rFonts w:eastAsia="Calibri"/>
+          <w:sz w:val="28"/>
+          <w:szCs w:val="28"/>
         </w:rPr>
         <w:t>персональный компьютер</w:t>
       </w:r>
       <w:r>
+        <w:rPr>
+          <w:sz w:val="28"/>
+          <w:szCs w:val="28"/>
+        </w:rPr>
         <w:t xml:space="preserve"> — довольно-таки позднее явление в мире вычислительной техники, получившее широкое распространение только в последние два десятилетия. </w:t>
       </w:r>
       <w:proofErr w:type="gramStart"/>
       <w:r>
+        <w:rPr>
+          <w:sz w:val="28"/>
+          <w:szCs w:val="28"/>
+        </w:rPr>
         <w:t>Несколько раньше «компьютер» ассоциировался с огромным и дорогостоящим (занимавшем целые залы) вычислительным центром, предназначенным в первую очередь для решения разного рода научных задач.</w:t>
       </w:r>
       <w:proofErr w:type="gramEnd"/>
       <w:r>
-        <w:t xml:space="preserve"> Машинное время такого центра стоит очень недёшево, и при этом его возможности необходимы одновременно многим сотрудникам, которые могут ничего не знать о работе друг друга. Требуется следить за тем, чтобы не произошло случайного вмешательства пользователей в чужую работу и повреждения чужих данных (файлов), выделять каждому машинное время (по возможности избежав простаивания), пространство на диске и при этом не допустить узурпирования всех ресурсов одним пользователем и его задачей, а равномерно делить ресурсы между всеми. Для такой системы принципиально важно знать, кому принадлежат задачи и файлы, поэтому и возникла необходимость выдавать доступ к ресурсам системы только после того, как пользователь зарегистрируется в системе под тем или иным </w:t>
-      </w:r>
-      <w:r>
+        <w:rPr>
+          <w:sz w:val="28"/>
+          <w:szCs w:val="28"/>
+        </w:rPr>
+        <w:t xml:space="preserve"> Машинное время такого центра стоит очень недёшево, и при этом его возможности необходимы одновременно многим сотрудникам, которые могут ничего не знать о работе друг друга. Требуется следить за тем, чтобы не произошло случайного вмешательства </w:t>
+      </w:r>
+      <w:r>
+        <w:rPr>
+          <w:sz w:val="28"/>
+          <w:szCs w:val="28"/>
+        </w:rPr>
         <w:lastRenderedPageBreak/>
-        <w:t xml:space="preserve">именем. Такая модель была реализована в </w:t>
+        <w:t xml:space="preserve">пользователей в чужую работу и повреждения чужих данных (файлов), выделять каждому машинное время (по возможности избежав простаивания), пространство на диске и при этом не допустить узурпирования всех ресурсов одним пользователем и его задачей, а равномерно делить ресурсы между всеми. Для такой системы принципиально важно знать, кому принадлежат задачи и файлы, поэтому и возникла необходимость выдавать доступ к ресурсам системы только после того, как пользователь зарегистрируется в системе под тем или иным именем. Такая модель была реализована в </w:t>
       </w:r>
       <w:r>
         <w:rPr>
           <w:rStyle w:val="a8"/>
           <w:rFonts w:eastAsia="Calibri"/>
+          <w:sz w:val="28"/>
+          <w:szCs w:val="28"/>
         </w:rPr>
         <w:t>многопользовательской операционной системе</w:t>
       </w:r>
       <w:r>
+        <w:rPr>
+          <w:sz w:val="28"/>
+          <w:szCs w:val="28"/>
+        </w:rPr>
         <w:t xml:space="preserve"> UNIX. Именно от неё </w:t>
       </w:r>
       <w:proofErr w:type="spellStart"/>
       <w:r>
+        <w:rPr>
+          <w:sz w:val="28"/>
+          <w:szCs w:val="28"/>
+        </w:rPr>
         <w:t>Linux</w:t>
       </w:r>
       <w:proofErr w:type="spellEnd"/>
       <w:r>
+        <w:rPr>
+          <w:sz w:val="28"/>
+          <w:szCs w:val="28"/>
+        </w:rPr>
         <w:t xml:space="preserve"> — также многопользовательская система — унаследовал принципы работы с пользователями. Но это не просто дань традиции или стремление к универсальности: многопользовательская модель позволяет решить ряд задач, весьма актуальных и для современных </w:t>
       </w:r>
       <w:r>
         <w:rPr>
           <w:rStyle w:val="a8"/>
           <w:rFonts w:eastAsia="Calibri"/>
+          <w:sz w:val="28"/>
+          <w:szCs w:val="28"/>
         </w:rPr>
         <w:t>персональных компьютеров</w:t>
       </w:r>
       <w:r>
+        <w:rPr>
+          <w:sz w:val="28"/>
+          <w:szCs w:val="28"/>
+        </w:rPr>
         <w:t xml:space="preserve">, и для серверов, работающих в локальных и глобальных сетях, и вообще в любых системах, одновременно выполняющих разные задачи, отвечают за которые разные люди. Компьютер — это всего лишь инструмент для решения разного рода прикладных задач: от набора и распечатывания текста до вычислений. Сложность состоит в том, что для изменения этого инструмента и для работы с его помощью используются одни и те же операции: изменение файлов, выполнение программ. Получается, что, если не соблюдать осторожности, побочным результатом работы может стать выход из строя самой системы. Поэтому первоочередная задача для систем любого масштаба — разделять повседневную работу и изменение самой системы. В многопользовательской модели эта задача решается очень просто: разделяются </w:t>
       </w:r>
       <w:r>
         <w:rPr>
           <w:rStyle w:val="a8"/>
           <w:rFonts w:eastAsia="Calibri"/>
+          <w:sz w:val="28"/>
+          <w:szCs w:val="28"/>
         </w:rPr>
         <w:t>обычные пользователи</w:t>
       </w:r>
       <w:r>
+        <w:rPr>
+          <w:sz w:val="28"/>
+          <w:szCs w:val="28"/>
+        </w:rPr>
         <w:t xml:space="preserve"> и </w:t>
       </w:r>
       <w:r>
         <w:rPr>
           <w:rStyle w:val="a8"/>
           <w:rFonts w:eastAsia="Calibri"/>
-        </w:rPr>
-        <w:t>администратор (ы)</w:t>
-      </w:r>
-      <w:r>
+          <w:sz w:val="28"/>
+          <w:szCs w:val="28"/>
+        </w:rPr>
+        <w:t>администратор</w:t>
+      </w:r>
+      <w:r>
+        <w:rPr>
+          <w:sz w:val="28"/>
+          <w:szCs w:val="28"/>
+        </w:rPr>
         <w:t xml:space="preserve">. В полномочия обычного пользователя входит все необходимое для выполнения прикладных задач, попросту говоря, для работы, однако ему запрещено выполнение действий, изменяющих саму систему. Таким </w:t>
       </w:r>
       <w:proofErr w:type="gramStart"/>
       <w:r>
+        <w:rPr>
+          <w:sz w:val="28"/>
+          <w:szCs w:val="28"/>
+        </w:rPr>
         <w:t>образом</w:t>
       </w:r>
       <w:proofErr w:type="gramEnd"/>
       <w:r>
+        <w:rPr>
+          <w:sz w:val="28"/>
+          <w:szCs w:val="28"/>
+        </w:rPr>
         <w:t xml:space="preserve"> можно избежать повреждения системы в результате ошибки пользователя (нажал не ту кнопку) или ошибки в программе, или даже по злому умыслу (например, вредительской программой-вирусом). Полномочия администратора обычно не ограничены. Для персонального компьютера, с которым работают несколько человек, довольно важно обеспечить каждому независимую рабочую среду. Это снижает вероятность случайного повреждения чужих данных, а также позволяет каждому пользователю настроить внешний вид рабочей среды по своему вкусу и, например, сохранить расположение открытых окон между сеансами работы. Эта задача очевидным образом решается в многопользовательской модели: организуется </w:t>
       </w:r>
       <w:r>
         <w:rPr>
           <w:rStyle w:val="a8"/>
           <w:rFonts w:eastAsia="Calibri"/>
+          <w:sz w:val="28"/>
+          <w:szCs w:val="28"/>
         </w:rPr>
         <w:t>домашний каталог</w:t>
       </w:r>
       <w:r>
-        <w:t xml:space="preserve">, где хранятся данные пользователя, настройки внешнего вида и поведения его системы и т. п., доступ остальных пользователей к этому каталогу ограничивается. Если компьютер подключён к глобальной или локальной сети, то вполне вероятно, что какую-то часть хранящихся на нем ресурсов имеет смысл сделать публичной и доступной по сети. Напротив, часть данных, скорее всего, делать публичными не следует (например, личную переписку). Ограничив публичный доступ пользователей к персональным </w:t>
+        <w:rPr>
+          <w:sz w:val="28"/>
+          <w:szCs w:val="28"/>
+        </w:rPr>
+        <w:t xml:space="preserve">, где хранятся данные пользователя, настройки внешнего вида и поведения его системы и т. п., доступ остальных пользователей к этому каталогу ограничивается. Если компьютер подключён к глобальной или локальной сети, то вполне вероятно, что какую-то часть хранящихся на нем ресурсов имеет смысл сделать публичной и доступной по сети. Напротив, часть данных, скорее всего, делать публичными не следует (например, </w:t>
+      </w:r>
+      <w:r>
+        <w:rPr>
+          <w:sz w:val="28"/>
+          <w:szCs w:val="28"/>
+        </w:rPr>
+        <w:lastRenderedPageBreak/>
+        <w:t xml:space="preserve">личную переписку). Ограничив публичный доступ пользователей к персональным </w:t>
       </w:r>
       <w:proofErr w:type="gramStart"/>
       <w:r>
+        <w:rPr>
+          <w:sz w:val="28"/>
+          <w:szCs w:val="28"/>
+        </w:rPr>
         <w:t>данным</w:t>
       </w:r>
       <w:proofErr w:type="gramEnd"/>
       <w:r>
+        <w:rPr>
+          <w:sz w:val="28"/>
+          <w:szCs w:val="28"/>
+        </w:rPr>
         <w:t xml:space="preserve"> друг друга, мы решим и эту задачу. Именно благодаря гибкости многопользовательской модели разграничения доступа она используется сегодня не только на серверах, но и на домашних персональных компьютерах. В самом простом варианте — для персонального компьютера, на котором работает только один человек — эта модель сводится к двум пользователям: обычному пользователю для повседневной работы и администратору — для настройки, обновления, дополнения системы и исправления неполадок. Но даже в таком сокращённом варианте это даёт целый ряд названных выше преимуществ.</w:t>
       </w:r>
     </w:p>
     <w:p>
       <w:pPr>
         <w:pStyle w:val="2"/>
-      </w:pPr>
-      <w:r>
+        <w:spacing w:before="0" w:after="0"/>
+        <w:ind w:firstLine="567"/>
+        <w:jc w:val="both"/>
+        <w:rPr>
+          <w:rFonts w:ascii="Times New Roman" w:hAnsi="Times New Roman"/>
+        </w:rPr>
+      </w:pPr>
+      <w:r>
+        <w:rPr>
+          <w:rFonts w:ascii="Times New Roman" w:hAnsi="Times New Roman"/>
+        </w:rPr>
         <w:t>Учётные записи</w:t>
       </w:r>
     </w:p>
     <w:p>
       <w:pPr>
         <w:pStyle w:val="a6"/>
-      </w:pPr>
-      <w:r>
+        <w:spacing w:before="0" w:beforeAutospacing="0" w:after="0" w:afterAutospacing="0"/>
+        <w:ind w:firstLine="567"/>
+        <w:jc w:val="both"/>
+        <w:rPr>
+          <w:sz w:val="28"/>
+          <w:szCs w:val="28"/>
+        </w:rPr>
+      </w:pPr>
+      <w:r>
+        <w:rPr>
+          <w:sz w:val="28"/>
+          <w:szCs w:val="28"/>
+        </w:rPr>
         <w:t xml:space="preserve">Конечно, система может быть «знакома» с человеком только в переносном смысле: в ней должна храниться запись о пользователе с таким именем и о связанной с ним системной информации — </w:t>
       </w:r>
       <w:r>
         <w:rPr>
           <w:rStyle w:val="a8"/>
           <w:rFonts w:eastAsia="Calibri"/>
+          <w:sz w:val="28"/>
+          <w:szCs w:val="28"/>
         </w:rPr>
         <w:t>учётная запись</w:t>
       </w:r>
       <w:r>
+        <w:rPr>
+          <w:sz w:val="28"/>
+          <w:szCs w:val="28"/>
+        </w:rPr>
         <w:t xml:space="preserve">. Английский эквивалент термина </w:t>
       </w:r>
       <w:r>
         <w:rPr>
           <w:rStyle w:val="a8"/>
           <w:rFonts w:eastAsia="Calibri"/>
+          <w:sz w:val="28"/>
+          <w:szCs w:val="28"/>
         </w:rPr>
         <w:t>учётная запись</w:t>
       </w:r>
       <w:r>
+        <w:rPr>
+          <w:sz w:val="28"/>
+          <w:szCs w:val="28"/>
+        </w:rPr>
         <w:t xml:space="preserve"> — </w:t>
       </w:r>
       <w:proofErr w:type="spellStart"/>
@@ -5885,94 +6122,189 @@
         <w:rPr>
           <w:rStyle w:val="a8"/>
           <w:rFonts w:eastAsia="Calibri"/>
+          <w:sz w:val="28"/>
+          <w:szCs w:val="28"/>
         </w:rPr>
         <w:t>account</w:t>
       </w:r>
       <w:proofErr w:type="spellEnd"/>
       <w:r>
+        <w:rPr>
+          <w:sz w:val="28"/>
+          <w:szCs w:val="28"/>
+        </w:rPr>
         <w:t xml:space="preserve">, «счёт». Именно с учётными записями, а не с самими пользователями, и работает система. В действительности, соотношение учётных записей и пользователей-людей в </w:t>
       </w:r>
       <w:proofErr w:type="spellStart"/>
       <w:r>
+        <w:rPr>
+          <w:sz w:val="28"/>
+          <w:szCs w:val="28"/>
+        </w:rPr>
         <w:t>Linux</w:t>
       </w:r>
       <w:proofErr w:type="spellEnd"/>
       <w:r>
+        <w:rPr>
+          <w:sz w:val="28"/>
+          <w:szCs w:val="28"/>
+        </w:rPr>
         <w:t xml:space="preserve"> обычно не является однозначным: несколько человек могут использовать одну учётную запись — система не может их различить. И в то же время в </w:t>
       </w:r>
       <w:proofErr w:type="spellStart"/>
       <w:r>
+        <w:rPr>
+          <w:sz w:val="28"/>
+          <w:szCs w:val="28"/>
+        </w:rPr>
         <w:t>Linux</w:t>
       </w:r>
       <w:proofErr w:type="spellEnd"/>
       <w:r>
+        <w:rPr>
+          <w:sz w:val="28"/>
+          <w:szCs w:val="28"/>
+        </w:rPr>
         <w:t xml:space="preserve"> имеются учётные записи для </w:t>
       </w:r>
       <w:r>
         <w:rPr>
           <w:rStyle w:val="a8"/>
           <w:rFonts w:eastAsia="Calibri"/>
+          <w:sz w:val="28"/>
+          <w:szCs w:val="28"/>
         </w:rPr>
         <w:t>системных пользователей</w:t>
       </w:r>
       <w:r>
+        <w:rPr>
+          <w:sz w:val="28"/>
+          <w:szCs w:val="28"/>
+        </w:rPr>
         <w:t>, от имени которых работают некоторые программы и которые не предназначены для работы людей.</w:t>
       </w:r>
     </w:p>
     <w:p>
-      <w:r>
-        <w:lastRenderedPageBreak/>
-        <w:t>учётная запись</w:t>
-      </w:r>
-    </w:p>
-    <w:p>
-      <w:pPr>
-        <w:ind w:left="720"/>
-      </w:pPr>
-      <w:r>
-        <w:t xml:space="preserve">Объект системы, при помощи которого </w:t>
+      <w:pPr>
+        <w:spacing w:after="0"/>
+        <w:ind w:firstLine="567"/>
+        <w:jc w:val="both"/>
+        <w:rPr>
+          <w:rFonts w:ascii="Times New Roman" w:hAnsi="Times New Roman"/>
+          <w:sz w:val="28"/>
+          <w:szCs w:val="28"/>
+        </w:rPr>
+      </w:pPr>
+      <w:r>
+        <w:rPr>
+          <w:rFonts w:ascii="Times New Roman" w:hAnsi="Times New Roman"/>
+          <w:sz w:val="28"/>
+          <w:szCs w:val="28"/>
+        </w:rPr>
+        <w:t>У</w:t>
+      </w:r>
+      <w:r>
+        <w:rPr>
+          <w:rFonts w:ascii="Times New Roman" w:hAnsi="Times New Roman"/>
+          <w:sz w:val="28"/>
+          <w:szCs w:val="28"/>
+        </w:rPr>
+        <w:t>чётная запись</w:t>
+      </w:r>
+      <w:r>
+        <w:rPr>
+          <w:rFonts w:ascii="Times New Roman" w:hAnsi="Times New Roman"/>
+          <w:sz w:val="28"/>
+          <w:szCs w:val="28"/>
+        </w:rPr>
+        <w:t xml:space="preserve"> это о</w:t>
+      </w:r>
+      <w:r>
+        <w:rPr>
+          <w:rFonts w:ascii="Times New Roman" w:hAnsi="Times New Roman"/>
+          <w:sz w:val="28"/>
+          <w:szCs w:val="28"/>
+        </w:rPr>
+        <w:t xml:space="preserve">бъект системы, при помощи которого </w:t>
       </w:r>
       <w:proofErr w:type="spellStart"/>
       <w:r>
+        <w:rPr>
+          <w:rFonts w:ascii="Times New Roman" w:hAnsi="Times New Roman"/>
+          <w:sz w:val="28"/>
+          <w:szCs w:val="28"/>
+        </w:rPr>
         <w:t>Linux</w:t>
       </w:r>
       <w:proofErr w:type="spellEnd"/>
       <w:r>
+        <w:rPr>
+          <w:rFonts w:ascii="Times New Roman" w:hAnsi="Times New Roman"/>
+          <w:sz w:val="28"/>
+          <w:szCs w:val="28"/>
+        </w:rPr>
         <w:t xml:space="preserve"> ведёт учёт работы пользователя в системе. Учётная запись содержит данные о пользователе, необходимые для регистрации в системе и дальнейшей работы с ней.</w:t>
       </w:r>
     </w:p>
     <w:p>
       <w:pPr>
         <w:pStyle w:val="a6"/>
-      </w:pPr>
-      <w:r>
+        <w:spacing w:before="0" w:beforeAutospacing="0" w:after="0" w:afterAutospacing="0"/>
+        <w:ind w:firstLine="567"/>
+        <w:jc w:val="both"/>
+        <w:rPr>
+          <w:sz w:val="28"/>
+          <w:szCs w:val="28"/>
+        </w:rPr>
+      </w:pPr>
+      <w:r>
+        <w:rPr>
+          <w:sz w:val="28"/>
+          <w:szCs w:val="28"/>
+        </w:rPr>
         <w:t xml:space="preserve">Учётные записи могут быть созданы во время установки системы или после установки. Подробно процедура создания учётных записей (добавления пользователей) описана в лекции </w:t>
       </w:r>
       <w:hyperlink r:id="rId15" w:history="1">
         <w:r>
           <w:rPr>
             <w:rStyle w:val="a5"/>
+            <w:color w:val="auto"/>
+            <w:sz w:val="28"/>
+            <w:szCs w:val="28"/>
           </w:rPr>
           <w:t>Конфигурационные файлы</w:t>
         </w:r>
       </w:hyperlink>
       <w:r>
+        <w:rPr>
+          <w:sz w:val="28"/>
+          <w:szCs w:val="28"/>
+        </w:rPr>
         <w:t xml:space="preserve">. Главное для человека в учётной записи — её название, </w:t>
       </w:r>
       <w:r>
         <w:rPr>
           <w:rStyle w:val="a8"/>
           <w:rFonts w:eastAsia="Calibri"/>
+          <w:sz w:val="28"/>
+          <w:szCs w:val="28"/>
         </w:rPr>
         <w:t>входное имя пользователя</w:t>
       </w:r>
       <w:r>
+        <w:rPr>
+          <w:sz w:val="28"/>
+          <w:szCs w:val="28"/>
+        </w:rPr>
         <w:t>. Именно о нём спрашивает система, выводя приглашение «</w:t>
       </w:r>
       <w:proofErr w:type="spellStart"/>
       <w:r>
         <w:rPr>
           <w:rStyle w:val="HTML"/>
+          <w:rFonts w:ascii="Times New Roman" w:hAnsi="Times New Roman" w:cs="Times New Roman"/>
+          <w:sz w:val="28"/>
+          <w:szCs w:val="28"/>
         </w:rPr>
         <w:t>login</w:t>
       </w:r>
@@ -5980,155 +6312,322 @@
       <w:r>
         <w:rPr>
           <w:rStyle w:val="HTML"/>
+          <w:rFonts w:ascii="Times New Roman" w:hAnsi="Times New Roman" w:cs="Times New Roman"/>
+          <w:sz w:val="28"/>
+          <w:szCs w:val="28"/>
         </w:rPr>
         <w:t>:</w:t>
       </w:r>
       <w:r>
+        <w:rPr>
+          <w:sz w:val="28"/>
+          <w:szCs w:val="28"/>
+        </w:rPr>
         <w:t>». Помимо входного имени в учётной записи содержатся некоторые сведения о пользователе, необходимые системе для работы с ним. Ниже приведён список этих сведений.</w:t>
       </w:r>
     </w:p>
     <w:p>
-      <w:r>
-        <w:t>входное имя</w:t>
-      </w:r>
-    </w:p>
-    <w:p>
-      <w:pPr>
-        <w:ind w:left="720"/>
-      </w:pPr>
-      <w:r>
-        <w:t>Название учётной записи пользователя, которое нужно вводить при регистрации пользователя в системе.</w:t>
+      <w:pPr>
+        <w:spacing w:after="0"/>
+        <w:ind w:firstLine="567"/>
+        <w:jc w:val="both"/>
+        <w:rPr>
+          <w:rFonts w:ascii="Times New Roman" w:hAnsi="Times New Roman"/>
+          <w:sz w:val="28"/>
+          <w:szCs w:val="28"/>
+        </w:rPr>
+      </w:pPr>
+      <w:r>
+        <w:rPr>
+          <w:rFonts w:ascii="Times New Roman" w:hAnsi="Times New Roman"/>
+          <w:sz w:val="28"/>
+          <w:szCs w:val="28"/>
+        </w:rPr>
+        <w:t>В</w:t>
+      </w:r>
+      <w:r>
+        <w:rPr>
+          <w:rFonts w:ascii="Times New Roman" w:hAnsi="Times New Roman"/>
+          <w:sz w:val="28"/>
+          <w:szCs w:val="28"/>
+        </w:rPr>
+        <w:t>ходное имя</w:t>
+      </w:r>
+      <w:r>
+        <w:rPr>
+          <w:rFonts w:ascii="Times New Roman" w:hAnsi="Times New Roman"/>
+          <w:sz w:val="28"/>
+          <w:szCs w:val="28"/>
+        </w:rPr>
+        <w:t>: н</w:t>
+      </w:r>
+      <w:bookmarkStart w:id="11" w:name="_GoBack"/>
+      <w:bookmarkEnd w:id="11"/>
+      <w:r>
+        <w:rPr>
+          <w:rFonts w:ascii="Times New Roman" w:hAnsi="Times New Roman"/>
+          <w:sz w:val="28"/>
+          <w:szCs w:val="28"/>
+        </w:rPr>
+        <w:t>азвание учётной записи пользователя, которое нужно вводить при регистрации пользователя в системе.</w:t>
       </w:r>
     </w:p>
     <w:p>
       <w:pPr>
         <w:pStyle w:val="3"/>
-      </w:pPr>
-      <w:r>
+        <w:spacing w:before="0"/>
+        <w:ind w:firstLine="567"/>
+        <w:jc w:val="both"/>
+        <w:rPr>
+          <w:rFonts w:ascii="Times New Roman" w:hAnsi="Times New Roman" w:cs="Times New Roman"/>
+          <w:color w:val="auto"/>
+          <w:sz w:val="28"/>
+          <w:szCs w:val="28"/>
+        </w:rPr>
+      </w:pPr>
+      <w:r>
+        <w:rPr>
+          <w:rFonts w:ascii="Times New Roman" w:hAnsi="Times New Roman" w:cs="Times New Roman"/>
+          <w:color w:val="auto"/>
+          <w:sz w:val="28"/>
+          <w:szCs w:val="28"/>
+        </w:rPr>
         <w:t>Идентификатор пользователя</w:t>
       </w:r>
     </w:p>
     <w:p>
       <w:pPr>
         <w:pStyle w:val="a6"/>
+        <w:spacing w:before="0" w:beforeAutospacing="0" w:after="0" w:afterAutospacing="0"/>
+        <w:ind w:firstLine="567"/>
+        <w:jc w:val="both"/>
+        <w:rPr>
+          <w:sz w:val="28"/>
+          <w:szCs w:val="28"/>
+        </w:rPr>
       </w:pPr>
       <w:proofErr w:type="spellStart"/>
       <w:r>
+        <w:rPr>
+          <w:sz w:val="28"/>
+          <w:szCs w:val="28"/>
+        </w:rPr>
         <w:t>Linux</w:t>
       </w:r>
       <w:proofErr w:type="spellEnd"/>
       <w:r>
+        <w:rPr>
+          <w:sz w:val="28"/>
+          <w:szCs w:val="28"/>
+        </w:rPr>
         <w:t xml:space="preserve"> связывает </w:t>
       </w:r>
       <w:r>
         <w:rPr>
           <w:rStyle w:val="a8"/>
           <w:rFonts w:eastAsia="Calibri"/>
+          <w:sz w:val="28"/>
+          <w:szCs w:val="28"/>
         </w:rPr>
         <w:t>входное имя</w:t>
       </w:r>
       <w:r>
+        <w:rPr>
+          <w:sz w:val="28"/>
+          <w:szCs w:val="28"/>
+        </w:rPr>
         <w:t xml:space="preserve"> c </w:t>
       </w:r>
       <w:r>
         <w:rPr>
           <w:rStyle w:val="a8"/>
           <w:rFonts w:eastAsia="Calibri"/>
+          <w:sz w:val="28"/>
+          <w:szCs w:val="28"/>
         </w:rPr>
         <w:t>идентификатором пользователя</w:t>
       </w:r>
       <w:r>
+        <w:rPr>
+          <w:sz w:val="28"/>
+          <w:szCs w:val="28"/>
+        </w:rPr>
         <w:t xml:space="preserve"> в системе — </w:t>
       </w:r>
       <w:r>
         <w:rPr>
           <w:rStyle w:val="a8"/>
           <w:rFonts w:eastAsia="Calibri"/>
+          <w:sz w:val="28"/>
+          <w:szCs w:val="28"/>
         </w:rPr>
         <w:t>UID</w:t>
       </w:r>
       <w:r>
+        <w:rPr>
+          <w:sz w:val="28"/>
+          <w:szCs w:val="28"/>
+        </w:rPr>
         <w:t xml:space="preserve"> (</w:t>
       </w:r>
       <w:proofErr w:type="spellStart"/>
       <w:r>
+        <w:rPr>
+          <w:sz w:val="28"/>
+          <w:szCs w:val="28"/>
+        </w:rPr>
         <w:t>User</w:t>
       </w:r>
       <w:proofErr w:type="spellEnd"/>
       <w:r>
+        <w:rPr>
+          <w:sz w:val="28"/>
+          <w:szCs w:val="28"/>
+        </w:rPr>
         <w:t xml:space="preserve"> ID). </w:t>
       </w:r>
       <w:r>
         <w:rPr>
           <w:rStyle w:val="a8"/>
           <w:rFonts w:eastAsia="Calibri"/>
+          <w:sz w:val="28"/>
+          <w:szCs w:val="28"/>
         </w:rPr>
         <w:t>UID</w:t>
       </w:r>
       <w:r>
+        <w:rPr>
+          <w:sz w:val="28"/>
+          <w:szCs w:val="28"/>
+        </w:rPr>
         <w:t xml:space="preserve"> — это положительное целое число, по которому система и отслеживает пользователей.</w:t>
       </w:r>
     </w:p>
     <w:p>
       <w:pPr>
         <w:pStyle w:val="note"/>
-      </w:pPr>
-      <w:r>
+        <w:spacing w:before="0" w:beforeAutospacing="0" w:after="0" w:afterAutospacing="0"/>
+        <w:ind w:firstLine="567"/>
+        <w:jc w:val="both"/>
+        <w:rPr>
+          <w:sz w:val="28"/>
+          <w:szCs w:val="28"/>
+        </w:rPr>
+      </w:pPr>
+      <w:r>
+        <w:rPr>
+          <w:sz w:val="28"/>
+          <w:szCs w:val="28"/>
+        </w:rPr>
         <w:t xml:space="preserve">Это может оказаться важным, например, в такой ситуации: учётную запись пользователя с именем </w:t>
       </w:r>
       <w:proofErr w:type="spellStart"/>
       <w:r>
         <w:rPr>
           <w:rStyle w:val="HTML"/>
+          <w:rFonts w:ascii="Times New Roman" w:hAnsi="Times New Roman" w:cs="Times New Roman"/>
+          <w:sz w:val="28"/>
+          <w:szCs w:val="28"/>
         </w:rPr>
         <w:t>test</w:t>
       </w:r>
       <w:proofErr w:type="spellEnd"/>
       <w:r>
-        <w:t xml:space="preserve"> удалили из системы, а потом добавили снова. Однако с точки зрения системы это уже другой пользователь, потому что у него другой UID.</w:t>
+        <w:rPr>
+          <w:sz w:val="28"/>
+          <w:szCs w:val="28"/>
+        </w:rPr>
+        <w:t xml:space="preserve"> удалили из системы, а потом добавили </w:t>
+      </w:r>
+      <w:r>
+        <w:rPr>
+          <w:sz w:val="28"/>
+          <w:szCs w:val="28"/>
+        </w:rPr>
+        <w:lastRenderedPageBreak/>
+        <w:t>снова. Однако с точки зрения системы это уже другой пользователь, потому что у него другой UID.</w:t>
       </w:r>
     </w:p>
     <w:p>
       <w:pPr>
         <w:pStyle w:val="a6"/>
-      </w:pPr>
-      <w:r>
+        <w:spacing w:before="0" w:beforeAutospacing="0" w:after="0" w:afterAutospacing="0"/>
+        <w:ind w:firstLine="567"/>
+        <w:jc w:val="both"/>
+        <w:rPr>
+          <w:sz w:val="28"/>
+          <w:szCs w:val="28"/>
+        </w:rPr>
+      </w:pPr>
+      <w:r>
+        <w:rPr>
+          <w:sz w:val="28"/>
+          <w:szCs w:val="28"/>
+        </w:rPr>
         <w:t xml:space="preserve">Обычно это число выбирается автоматически при регистрации учётной записи, однако оно не может быть совершенно произвольным. В </w:t>
       </w:r>
       <w:proofErr w:type="spellStart"/>
       <w:r>
+        <w:rPr>
+          <w:sz w:val="28"/>
+          <w:szCs w:val="28"/>
+        </w:rPr>
         <w:t>Linux</w:t>
       </w:r>
       <w:proofErr w:type="spellEnd"/>
       <w:r>
+        <w:rPr>
+          <w:sz w:val="28"/>
+          <w:szCs w:val="28"/>
+        </w:rPr>
         <w:t xml:space="preserve"> есть некоторые соглашения относительно того, каким типам пользователей могут быть выданы идентификаторы из того или иного диапазона. В частности, </w:t>
       </w:r>
       <w:r>
         <w:rPr>
           <w:rStyle w:val="a8"/>
           <w:rFonts w:eastAsia="Calibri"/>
+          <w:sz w:val="28"/>
+          <w:szCs w:val="28"/>
         </w:rPr>
         <w:t>UID</w:t>
       </w:r>
       <w:r>
+        <w:rPr>
+          <w:sz w:val="28"/>
+          <w:szCs w:val="28"/>
+        </w:rPr>
         <w:t xml:space="preserve"> от «</w:t>
       </w:r>
       <w:r>
         <w:rPr>
           <w:rStyle w:val="HTML"/>
+          <w:rFonts w:ascii="Times New Roman" w:hAnsi="Times New Roman" w:cs="Times New Roman"/>
+          <w:sz w:val="28"/>
+          <w:szCs w:val="28"/>
         </w:rPr>
         <w:t>0</w:t>
       </w:r>
       <w:r>
+        <w:rPr>
+          <w:sz w:val="28"/>
+          <w:szCs w:val="28"/>
+        </w:rPr>
         <w:t>» до «</w:t>
       </w:r>
       <w:r>
         <w:rPr>
           <w:rStyle w:val="HTML"/>
+          <w:rFonts w:ascii="Times New Roman" w:hAnsi="Times New Roman" w:cs="Times New Roman"/>
+          <w:sz w:val="28"/>
+          <w:szCs w:val="28"/>
         </w:rPr>
         <w:t>100</w:t>
       </w:r>
       <w:r>
+        <w:rPr>
+          <w:sz w:val="28"/>
+          <w:szCs w:val="28"/>
+        </w:rPr>
         <w:t xml:space="preserve">» зарезервированы для </w:t>
       </w:r>
       <w:proofErr w:type="spellStart"/>
@@ -6136,523 +6635,1037 @@
         <w:rPr>
           <w:rStyle w:val="a8"/>
           <w:rFonts w:eastAsia="Calibri"/>
+          <w:sz w:val="28"/>
+          <w:szCs w:val="28"/>
         </w:rPr>
         <w:t>псевдопользователей</w:t>
       </w:r>
       <w:proofErr w:type="spellEnd"/>
       <w:r>
+        <w:rPr>
+          <w:sz w:val="28"/>
+          <w:szCs w:val="28"/>
+        </w:rPr>
         <w:t>.</w:t>
       </w:r>
     </w:p>
     <w:p>
       <w:pPr>
         <w:pStyle w:val="note"/>
-      </w:pPr>
+        <w:spacing w:before="0" w:beforeAutospacing="0" w:after="0" w:afterAutospacing="0"/>
+        <w:ind w:firstLine="567"/>
+        <w:jc w:val="both"/>
+        <w:rPr>
+          <w:sz w:val="28"/>
+          <w:szCs w:val="28"/>
+        </w:rPr>
+      </w:pPr>
+      <w:r>
+        <w:rPr>
+          <w:sz w:val="28"/>
+          <w:szCs w:val="28"/>
+        </w:rPr>
+        <w:t>О</w:t>
+      </w:r>
+      <w:r>
+        <w:rPr>
+          <w:sz w:val="28"/>
+          <w:szCs w:val="28"/>
+        </w:rPr>
+        <w:t xml:space="preserve">бычно </w:t>
+      </w:r>
       <w:proofErr w:type="spellStart"/>
       <w:r>
-        <w:t>бычно</w:t>
+        <w:rPr>
+          <w:sz w:val="28"/>
+          <w:szCs w:val="28"/>
+        </w:rPr>
+        <w:t>Linux</w:t>
       </w:r>
       <w:proofErr w:type="spellEnd"/>
       <w:r>
+        <w:rPr>
+          <w:sz w:val="28"/>
+          <w:szCs w:val="28"/>
+        </w:rPr>
+        <w:t xml:space="preserve"> выдаёт нормальным пользователям UID, начиная с «</w:t>
+      </w:r>
+      <w:r>
+        <w:rPr>
+          <w:rStyle w:val="HTML"/>
+          <w:rFonts w:ascii="Times New Roman" w:hAnsi="Times New Roman" w:cs="Times New Roman"/>
+          <w:sz w:val="28"/>
+          <w:szCs w:val="28"/>
+        </w:rPr>
+        <w:t>500</w:t>
+      </w:r>
+      <w:r>
+        <w:rPr>
+          <w:sz w:val="28"/>
+          <w:szCs w:val="28"/>
+        </w:rPr>
+        <w:t>» или «</w:t>
+      </w:r>
+      <w:r>
+        <w:rPr>
+          <w:rStyle w:val="HTML"/>
+          <w:rFonts w:ascii="Times New Roman" w:hAnsi="Times New Roman" w:cs="Times New Roman"/>
+          <w:sz w:val="28"/>
+          <w:szCs w:val="28"/>
+        </w:rPr>
+        <w:t>1000</w:t>
+      </w:r>
+      <w:r>
+        <w:rPr>
+          <w:sz w:val="28"/>
+          <w:szCs w:val="28"/>
+        </w:rPr>
+        <w:t>».</w:t>
+      </w:r>
+    </w:p>
+    <w:p>
+      <w:pPr>
+        <w:spacing w:after="0"/>
+        <w:ind w:firstLine="567"/>
+        <w:jc w:val="both"/>
+        <w:rPr>
+          <w:rFonts w:ascii="Times New Roman" w:hAnsi="Times New Roman"/>
+          <w:sz w:val="28"/>
+          <w:szCs w:val="28"/>
+        </w:rPr>
+      </w:pPr>
+      <w:r>
+        <w:rPr>
+          <w:rFonts w:ascii="Times New Roman" w:hAnsi="Times New Roman"/>
+          <w:sz w:val="28"/>
+          <w:szCs w:val="28"/>
+        </w:rPr>
+        <w:t>И</w:t>
+      </w:r>
+      <w:r>
+        <w:rPr>
+          <w:rFonts w:ascii="Times New Roman" w:hAnsi="Times New Roman"/>
+          <w:sz w:val="28"/>
+          <w:szCs w:val="28"/>
+        </w:rPr>
+        <w:t>дентификатор пользователя</w:t>
+      </w:r>
+      <w:r>
+        <w:rPr>
+          <w:rFonts w:ascii="Times New Roman" w:hAnsi="Times New Roman"/>
+          <w:sz w:val="28"/>
+          <w:szCs w:val="28"/>
+        </w:rPr>
+        <w:t xml:space="preserve"> это у</w:t>
+      </w:r>
+      <w:r>
+        <w:rPr>
+          <w:rFonts w:ascii="Times New Roman" w:hAnsi="Times New Roman"/>
+          <w:sz w:val="28"/>
+          <w:szCs w:val="28"/>
+        </w:rPr>
+        <w:t xml:space="preserve">никальное число, однозначно идентифицирующее </w:t>
+      </w:r>
+      <w:r>
+        <w:rPr>
+          <w:rStyle w:val="a8"/>
+          <w:rFonts w:ascii="Times New Roman" w:hAnsi="Times New Roman"/>
+          <w:sz w:val="28"/>
+          <w:szCs w:val="28"/>
+        </w:rPr>
+        <w:t>учётную запись</w:t>
+      </w:r>
+      <w:r>
+        <w:rPr>
+          <w:rFonts w:ascii="Times New Roman" w:hAnsi="Times New Roman"/>
+          <w:sz w:val="28"/>
+          <w:szCs w:val="28"/>
+        </w:rPr>
+        <w:t xml:space="preserve"> пользователя в </w:t>
+      </w:r>
+      <w:proofErr w:type="spellStart"/>
+      <w:r>
+        <w:rPr>
+          <w:rFonts w:ascii="Times New Roman" w:hAnsi="Times New Roman"/>
+          <w:sz w:val="28"/>
+          <w:szCs w:val="28"/>
+        </w:rPr>
+        <w:t>Linux</w:t>
+      </w:r>
+      <w:proofErr w:type="spellEnd"/>
+      <w:r>
+        <w:rPr>
+          <w:rFonts w:ascii="Times New Roman" w:hAnsi="Times New Roman"/>
+          <w:sz w:val="28"/>
+          <w:szCs w:val="28"/>
+        </w:rPr>
+        <w:t xml:space="preserve">. Таким числом снабжены все </w:t>
+      </w:r>
+      <w:r>
+        <w:rPr>
+          <w:rStyle w:val="a8"/>
+          <w:rFonts w:ascii="Times New Roman" w:hAnsi="Times New Roman"/>
+          <w:sz w:val="28"/>
+          <w:szCs w:val="28"/>
+        </w:rPr>
+        <w:t>процессы</w:t>
+      </w:r>
+      <w:r>
+        <w:rPr>
+          <w:rFonts w:ascii="Times New Roman" w:hAnsi="Times New Roman"/>
+          <w:sz w:val="28"/>
+          <w:szCs w:val="28"/>
+        </w:rPr>
         <w:t xml:space="preserve"> </w:t>
       </w:r>
       <w:proofErr w:type="spellStart"/>
       <w:r>
+        <w:rPr>
+          <w:rFonts w:ascii="Times New Roman" w:hAnsi="Times New Roman"/>
+          <w:sz w:val="28"/>
+          <w:szCs w:val="28"/>
+        </w:rPr>
         <w:t>Linux</w:t>
       </w:r>
       <w:proofErr w:type="spellEnd"/>
       <w:r>
-        <w:t xml:space="preserve"> выдаёт нормальным пользователям UID, начиная с «</w:t>
-      </w:r>
-      <w:r>
-        <w:rPr>
-          <w:rStyle w:val="HTML"/>
-        </w:rPr>
-        <w:t>500</w:t>
-      </w:r>
-      <w:r>
-        <w:t>» или «</w:t>
-      </w:r>
-      <w:r>
-        <w:rPr>
-          <w:rStyle w:val="HTML"/>
-        </w:rPr>
-        <w:t>1000</w:t>
-      </w:r>
-      <w:r>
-        <w:t>».</w:t>
-      </w:r>
-    </w:p>
-    <w:p>
-      <w:r>
-        <w:t>идентификатор пользователя</w:t>
-      </w:r>
-    </w:p>
-    <w:p>
-      <w:pPr>
-        <w:ind w:left="720"/>
-      </w:pPr>
-      <w:r>
-        <w:t xml:space="preserve">Уникальное число, однозначно идентифицирующее </w:t>
+        <w:rPr>
+          <w:rFonts w:ascii="Times New Roman" w:hAnsi="Times New Roman"/>
+          <w:sz w:val="28"/>
+          <w:szCs w:val="28"/>
+        </w:rPr>
+        <w:t xml:space="preserve"> и все объекты </w:t>
       </w:r>
       <w:r>
         <w:rPr>
           <w:rStyle w:val="a8"/>
-        </w:rPr>
-        <w:t>учётную запись</w:t>
-      </w:r>
-      <w:r>
-        <w:t xml:space="preserve"> пользователя в </w:t>
-      </w:r>
-      <w:proofErr w:type="spellStart"/>
-      <w:r>
-        <w:t>Linux</w:t>
-      </w:r>
-      <w:proofErr w:type="spellEnd"/>
-      <w:r>
-        <w:t xml:space="preserve">. Таким числом снабжены все </w:t>
+          <w:rFonts w:ascii="Times New Roman" w:hAnsi="Times New Roman"/>
+          <w:sz w:val="28"/>
+          <w:szCs w:val="28"/>
+        </w:rPr>
+        <w:t>файловой системы</w:t>
+      </w:r>
+      <w:r>
+        <w:rPr>
+          <w:rFonts w:ascii="Times New Roman" w:hAnsi="Times New Roman"/>
+          <w:sz w:val="28"/>
+          <w:szCs w:val="28"/>
+        </w:rPr>
+        <w:t xml:space="preserve">. Используется для персонального учёта действий пользователя и определения </w:t>
       </w:r>
       <w:r>
         <w:rPr>
           <w:rStyle w:val="a8"/>
-        </w:rPr>
-        <w:t>процессы</w:t>
-      </w:r>
-      <w:r>
-        <w:t xml:space="preserve"> </w:t>
-      </w:r>
-      <w:proofErr w:type="spellStart"/>
-      <w:r>
-        <w:t>Linux</w:t>
-      </w:r>
-      <w:proofErr w:type="spellEnd"/>
-      <w:r>
-        <w:t xml:space="preserve"> и все объекты </w:t>
-      </w:r>
-      <w:r>
-        <w:rPr>
-          <w:rStyle w:val="a8"/>
-        </w:rPr>
-        <w:t>файловой системы</w:t>
-      </w:r>
-      <w:r>
-        <w:t xml:space="preserve">. Используется для персонального учёта действий пользователя и определения </w:t>
-      </w:r>
-      <w:r>
-        <w:rPr>
-          <w:rStyle w:val="a8"/>
+          <w:rFonts w:ascii="Times New Roman" w:hAnsi="Times New Roman"/>
+          <w:sz w:val="28"/>
+          <w:szCs w:val="28"/>
         </w:rPr>
         <w:t>прав доступа</w:t>
       </w:r>
       <w:r>
+        <w:rPr>
+          <w:rFonts w:ascii="Times New Roman" w:hAnsi="Times New Roman"/>
+          <w:sz w:val="28"/>
+          <w:szCs w:val="28"/>
+        </w:rPr>
         <w:t xml:space="preserve"> к другим объектам системы</w:t>
       </w:r>
     </w:p>
     <w:p>
       <w:pPr>
         <w:pStyle w:val="3"/>
-      </w:pPr>
-      <w:r>
+        <w:spacing w:before="0"/>
+        <w:ind w:firstLine="567"/>
+        <w:jc w:val="both"/>
+        <w:rPr>
+          <w:rFonts w:ascii="Times New Roman" w:hAnsi="Times New Roman" w:cs="Times New Roman"/>
+          <w:color w:val="auto"/>
+          <w:sz w:val="28"/>
+          <w:szCs w:val="28"/>
+        </w:rPr>
+      </w:pPr>
+      <w:r>
+        <w:rPr>
+          <w:rFonts w:ascii="Times New Roman" w:hAnsi="Times New Roman" w:cs="Times New Roman"/>
+          <w:color w:val="auto"/>
+          <w:sz w:val="28"/>
+          <w:szCs w:val="28"/>
+        </w:rPr>
         <w:t>Идентификатор группы</w:t>
       </w:r>
     </w:p>
     <w:p>
       <w:pPr>
         <w:pStyle w:val="a6"/>
-      </w:pPr>
-      <w:r>
+        <w:spacing w:before="0" w:beforeAutospacing="0" w:after="0" w:afterAutospacing="0"/>
+        <w:ind w:firstLine="567"/>
+        <w:jc w:val="both"/>
+        <w:rPr>
+          <w:sz w:val="28"/>
+          <w:szCs w:val="28"/>
+        </w:rPr>
+      </w:pPr>
+      <w:r>
+        <w:rPr>
+          <w:sz w:val="28"/>
+          <w:szCs w:val="28"/>
+        </w:rPr>
         <w:t xml:space="preserve">Кроме идентификационного номера пользователя с учётной записью связан </w:t>
       </w:r>
       <w:r>
         <w:rPr>
           <w:rStyle w:val="a8"/>
           <w:rFonts w:eastAsia="Calibri"/>
+          <w:sz w:val="28"/>
+          <w:szCs w:val="28"/>
         </w:rPr>
         <w:t>идентификатор группы</w:t>
       </w:r>
       <w:r>
+        <w:rPr>
+          <w:sz w:val="28"/>
+          <w:szCs w:val="28"/>
+        </w:rPr>
         <w:t xml:space="preserve">. </w:t>
       </w:r>
       <w:r>
         <w:rPr>
           <w:rStyle w:val="a8"/>
           <w:rFonts w:eastAsia="Calibri"/>
+          <w:sz w:val="28"/>
+          <w:szCs w:val="28"/>
         </w:rPr>
         <w:t>Группы пользователей</w:t>
       </w:r>
       <w:r>
+        <w:rPr>
+          <w:sz w:val="28"/>
+          <w:szCs w:val="28"/>
+        </w:rPr>
         <w:t xml:space="preserve"> применяются для организации доступа нескольких пользователей к некоторым ресурсам. У группы, так же, как и у пользователя, есть имя и идентификационный номер — </w:t>
       </w:r>
       <w:r>
         <w:rPr>
           <w:rStyle w:val="a8"/>
           <w:rFonts w:eastAsia="Calibri"/>
+          <w:sz w:val="28"/>
+          <w:szCs w:val="28"/>
         </w:rPr>
         <w:t>GID</w:t>
       </w:r>
       <w:r>
+        <w:rPr>
+          <w:sz w:val="28"/>
+          <w:szCs w:val="28"/>
+        </w:rPr>
         <w:t xml:space="preserve"> (</w:t>
       </w:r>
       <w:proofErr w:type="spellStart"/>
       <w:r>
+        <w:rPr>
+          <w:sz w:val="28"/>
+          <w:szCs w:val="28"/>
+        </w:rPr>
         <w:t>Group</w:t>
       </w:r>
       <w:proofErr w:type="spellEnd"/>
       <w:r>
+        <w:rPr>
+          <w:sz w:val="28"/>
+          <w:szCs w:val="28"/>
+        </w:rPr>
         <w:t xml:space="preserve"> ID). В </w:t>
       </w:r>
       <w:proofErr w:type="spellStart"/>
       <w:r>
+        <w:rPr>
+          <w:sz w:val="28"/>
+          <w:szCs w:val="28"/>
+        </w:rPr>
         <w:t>Linux</w:t>
       </w:r>
       <w:proofErr w:type="spellEnd"/>
       <w:r>
+        <w:rPr>
+          <w:sz w:val="28"/>
+          <w:szCs w:val="28"/>
+        </w:rPr>
         <w:t xml:space="preserve"> пользователь должен принадлежать как минимум к одной группе — </w:t>
       </w:r>
       <w:r>
         <w:rPr>
           <w:rStyle w:val="a8"/>
           <w:rFonts w:eastAsia="Calibri"/>
+          <w:sz w:val="28"/>
+          <w:szCs w:val="28"/>
         </w:rPr>
         <w:t>группе по умолчанию</w:t>
       </w:r>
       <w:r>
-        <w:t xml:space="preserve">. При создании </w:t>
-      </w:r>
-      <w:r>
-        <w:lastRenderedPageBreak/>
-        <w:t xml:space="preserve">учётной записи пользователя обычно создаётся и группа, имя которой совпадает с </w:t>
+        <w:rPr>
+          <w:sz w:val="28"/>
+          <w:szCs w:val="28"/>
+        </w:rPr>
+        <w:t xml:space="preserve">. При создании учётной записи пользователя обычно создаётся и группа, имя которой совпадает с </w:t>
       </w:r>
       <w:r>
         <w:rPr>
           <w:rStyle w:val="a8"/>
           <w:rFonts w:eastAsia="Calibri"/>
+          <w:sz w:val="28"/>
+          <w:szCs w:val="28"/>
         </w:rPr>
         <w:t>входным именем</w:t>
       </w:r>
       <w:r>
+        <w:rPr>
+          <w:sz w:val="28"/>
+          <w:szCs w:val="28"/>
+        </w:rPr>
         <w:t>, именно эта группа будет использоваться как группа по умолчанию для этого пользователя. Пользователь может входить более чем в одну группу, но в учётной записи указывается только номер группы по умолчанию.</w:t>
       </w:r>
     </w:p>
     <w:p>
       <w:pPr>
         <w:pStyle w:val="note"/>
-      </w:pPr>
-      <w:r>
+        <w:spacing w:before="0" w:beforeAutospacing="0" w:after="0" w:afterAutospacing="0"/>
+        <w:ind w:firstLine="567"/>
+        <w:jc w:val="both"/>
+        <w:rPr>
+          <w:sz w:val="28"/>
+          <w:szCs w:val="28"/>
+        </w:rPr>
+      </w:pPr>
+      <w:r>
+        <w:rPr>
+          <w:sz w:val="28"/>
+          <w:szCs w:val="28"/>
+        </w:rPr>
         <w:t>Как правило, численное значение GID в этом случае совпадает со значением UID.</w:t>
       </w:r>
     </w:p>
     <w:p>
       <w:pPr>
         <w:pStyle w:val="3"/>
-      </w:pPr>
-      <w:r>
+        <w:spacing w:before="0"/>
+        <w:ind w:firstLine="567"/>
+        <w:jc w:val="both"/>
+        <w:rPr>
+          <w:rFonts w:ascii="Times New Roman" w:hAnsi="Times New Roman" w:cs="Times New Roman"/>
+          <w:color w:val="auto"/>
+          <w:sz w:val="28"/>
+          <w:szCs w:val="28"/>
+        </w:rPr>
+      </w:pPr>
+      <w:r>
+        <w:rPr>
+          <w:rFonts w:ascii="Times New Roman" w:hAnsi="Times New Roman" w:cs="Times New Roman"/>
+          <w:color w:val="auto"/>
+          <w:sz w:val="28"/>
+          <w:szCs w:val="28"/>
+        </w:rPr>
         <w:t>Полное имя</w:t>
       </w:r>
     </w:p>
     <w:p>
       <w:pPr>
         <w:pStyle w:val="a6"/>
-      </w:pPr>
-      <w:r>
+        <w:spacing w:before="0" w:beforeAutospacing="0" w:after="0" w:afterAutospacing="0"/>
+        <w:ind w:firstLine="567"/>
+        <w:jc w:val="both"/>
+        <w:rPr>
+          <w:sz w:val="28"/>
+          <w:szCs w:val="28"/>
+        </w:rPr>
+      </w:pPr>
+      <w:r>
+        <w:rPr>
+          <w:sz w:val="28"/>
+          <w:szCs w:val="28"/>
+        </w:rPr>
         <w:t xml:space="preserve">Помимо </w:t>
       </w:r>
       <w:r>
         <w:rPr>
           <w:rStyle w:val="a8"/>
           <w:rFonts w:eastAsia="Calibri"/>
+          <w:sz w:val="28"/>
+          <w:szCs w:val="28"/>
         </w:rPr>
         <w:t>входного имени</w:t>
       </w:r>
       <w:r>
+        <w:rPr>
+          <w:sz w:val="28"/>
+          <w:szCs w:val="28"/>
+        </w:rPr>
         <w:t xml:space="preserve"> в учётной записи содержится и </w:t>
       </w:r>
       <w:r>
         <w:rPr>
           <w:rStyle w:val="a8"/>
           <w:rFonts w:eastAsia="Calibri"/>
+          <w:sz w:val="28"/>
+          <w:szCs w:val="28"/>
         </w:rPr>
         <w:t>полное имя</w:t>
       </w:r>
       <w:r>
+        <w:rPr>
+          <w:sz w:val="28"/>
+          <w:szCs w:val="28"/>
+        </w:rPr>
         <w:t xml:space="preserve"> (имя и фамилия) использующего данную учётную запись человека. Конечно, пользователь может указать что угодно в качестве своего имени и фамилии. Полное имя необходимо не столько системе, сколько людям — чтобы иметь возможность определить, кому принадлежит учётная запись.</w:t>
       </w:r>
     </w:p>
     <w:p>
       <w:pPr>
         <w:pStyle w:val="3"/>
-      </w:pPr>
-      <w:r>
+        <w:spacing w:before="0"/>
+        <w:ind w:firstLine="567"/>
+        <w:jc w:val="both"/>
+        <w:rPr>
+          <w:rFonts w:ascii="Times New Roman" w:hAnsi="Times New Roman" w:cs="Times New Roman"/>
+          <w:color w:val="auto"/>
+          <w:sz w:val="28"/>
+          <w:szCs w:val="28"/>
+        </w:rPr>
+      </w:pPr>
+      <w:r>
+        <w:rPr>
+          <w:rFonts w:ascii="Times New Roman" w:hAnsi="Times New Roman" w:cs="Times New Roman"/>
+          <w:color w:val="auto"/>
+          <w:sz w:val="28"/>
+          <w:szCs w:val="28"/>
+        </w:rPr>
         <w:t>Домашний каталог</w:t>
       </w:r>
     </w:p>
     <w:p>
       <w:pPr>
         <w:pStyle w:val="a6"/>
-      </w:pPr>
-      <w:r>
+        <w:spacing w:before="0" w:beforeAutospacing="0" w:after="0" w:afterAutospacing="0"/>
+        <w:ind w:firstLine="567"/>
+        <w:jc w:val="both"/>
+        <w:rPr>
+          <w:sz w:val="28"/>
+          <w:szCs w:val="28"/>
+        </w:rPr>
+      </w:pPr>
+      <w:r>
+        <w:rPr>
+          <w:sz w:val="28"/>
+          <w:szCs w:val="28"/>
+        </w:rPr>
         <w:t xml:space="preserve">Файлы всех пользователей в </w:t>
       </w:r>
       <w:proofErr w:type="spellStart"/>
       <w:r>
+        <w:rPr>
+          <w:sz w:val="28"/>
+          <w:szCs w:val="28"/>
+        </w:rPr>
         <w:t>Linux</w:t>
       </w:r>
       <w:proofErr w:type="spellEnd"/>
       <w:r>
+        <w:rPr>
+          <w:sz w:val="28"/>
+          <w:szCs w:val="28"/>
+        </w:rPr>
         <w:t xml:space="preserve"> хранятся раздельно, у каждого пользователя есть собственный </w:t>
       </w:r>
       <w:r>
         <w:rPr>
           <w:rStyle w:val="a8"/>
           <w:rFonts w:eastAsia="Calibri"/>
+          <w:sz w:val="28"/>
+          <w:szCs w:val="28"/>
         </w:rPr>
         <w:t>домашний каталог</w:t>
       </w:r>
       <w:r>
+        <w:rPr>
+          <w:sz w:val="28"/>
+          <w:szCs w:val="28"/>
+        </w:rPr>
         <w:t>, в котором он может хранить свои данные. Доступ других пользователей к домашнему каталогу пользователя может быть ограничен. Информация о домашнем каталоге обязательно должна присутствовать в учётной записи, потому что именно с него начинает работу пользователь, зарегистрировавшийся в системе.</w:t>
       </w:r>
     </w:p>
     <w:p>
       <w:pPr>
         <w:pStyle w:val="3"/>
-      </w:pPr>
-      <w:r>
+        <w:spacing w:before="0"/>
+        <w:ind w:firstLine="567"/>
+        <w:jc w:val="both"/>
+        <w:rPr>
+          <w:rFonts w:ascii="Times New Roman" w:hAnsi="Times New Roman" w:cs="Times New Roman"/>
+          <w:color w:val="auto"/>
+          <w:sz w:val="28"/>
+          <w:szCs w:val="28"/>
+        </w:rPr>
+      </w:pPr>
+      <w:r>
+        <w:rPr>
+          <w:rFonts w:ascii="Times New Roman" w:hAnsi="Times New Roman" w:cs="Times New Roman"/>
+          <w:color w:val="auto"/>
+          <w:sz w:val="28"/>
+          <w:szCs w:val="28"/>
+        </w:rPr>
+        <w:lastRenderedPageBreak/>
         <w:t>Командная оболочка</w:t>
       </w:r>
     </w:p>
     <w:p>
       <w:pPr>
         <w:pStyle w:val="a6"/>
-      </w:pPr>
-      <w:r>
+        <w:spacing w:before="0" w:beforeAutospacing="0" w:after="0" w:afterAutospacing="0"/>
+        <w:ind w:firstLine="567"/>
+        <w:jc w:val="both"/>
+        <w:rPr>
+          <w:sz w:val="28"/>
+          <w:szCs w:val="28"/>
+        </w:rPr>
+      </w:pPr>
+      <w:r>
+        <w:rPr>
+          <w:sz w:val="28"/>
+          <w:szCs w:val="28"/>
+        </w:rPr>
         <w:t xml:space="preserve">Каждому пользователю нужно предоставить способ взаимодействовать с системой: передавать ей команды и получать её ответы. Для этой цели служит специальная программа — </w:t>
       </w:r>
       <w:r>
         <w:rPr>
           <w:rStyle w:val="a8"/>
           <w:rFonts w:eastAsia="Calibri"/>
+          <w:sz w:val="28"/>
+          <w:szCs w:val="28"/>
         </w:rPr>
         <w:t>командная оболочка</w:t>
       </w:r>
       <w:r>
+        <w:rPr>
+          <w:sz w:val="28"/>
+          <w:szCs w:val="28"/>
+        </w:rPr>
         <w:t xml:space="preserve"> (или </w:t>
       </w:r>
       <w:r>
         <w:rPr>
           <w:rStyle w:val="a8"/>
           <w:rFonts w:eastAsia="Calibri"/>
+          <w:sz w:val="28"/>
+          <w:szCs w:val="28"/>
         </w:rPr>
         <w:t>интерпретатор командной строки</w:t>
       </w:r>
       <w:r>
+        <w:rPr>
+          <w:sz w:val="28"/>
+          <w:szCs w:val="28"/>
+        </w:rPr>
         <w:t xml:space="preserve">), она должна быть запущена для каждого пользователя, зарегистрировавшегося в системе. Поскольку в </w:t>
       </w:r>
       <w:proofErr w:type="spellStart"/>
       <w:r>
+        <w:rPr>
+          <w:sz w:val="28"/>
+          <w:szCs w:val="28"/>
+        </w:rPr>
         <w:t>Linux</w:t>
       </w:r>
       <w:proofErr w:type="spellEnd"/>
       <w:r>
+        <w:rPr>
+          <w:sz w:val="28"/>
+          <w:szCs w:val="28"/>
+        </w:rPr>
         <w:t xml:space="preserve"> доступно несколько разных командных оболочек, в учётной записи указано, какую из командных оболочек нужно запустить для данного пользователя. Если специально не указывать командную оболочку при создании учётной записи, она будет назначена по умолчанию, вероятнее всего это будет </w:t>
       </w:r>
       <w:proofErr w:type="spellStart"/>
       <w:r>
         <w:rPr>
           <w:rStyle w:val="HTML"/>
+          <w:rFonts w:ascii="Times New Roman" w:hAnsi="Times New Roman" w:cs="Times New Roman"/>
+          <w:sz w:val="28"/>
+          <w:szCs w:val="28"/>
         </w:rPr>
         <w:t>bash</w:t>
       </w:r>
       <w:proofErr w:type="spellEnd"/>
       <w:r>
+        <w:rPr>
+          <w:sz w:val="28"/>
+          <w:szCs w:val="28"/>
+        </w:rPr>
         <w:t>.</w:t>
       </w:r>
     </w:p>
     <w:p>
-      <w:r>
+      <w:pPr>
+        <w:spacing w:after="0"/>
+        <w:ind w:firstLine="567"/>
+        <w:jc w:val="both"/>
+        <w:rPr>
+          <w:rFonts w:ascii="Times New Roman" w:hAnsi="Times New Roman"/>
+          <w:sz w:val="28"/>
+          <w:szCs w:val="28"/>
+        </w:rPr>
+      </w:pPr>
+      <w:r>
+        <w:rPr>
+          <w:rFonts w:ascii="Times New Roman" w:hAnsi="Times New Roman"/>
+          <w:sz w:val="28"/>
+          <w:szCs w:val="28"/>
+        </w:rPr>
         <w:t>интерпретатор командной строки</w:t>
       </w:r>
     </w:p>
     <w:p>
       <w:pPr>
-        <w:ind w:left="720"/>
-      </w:pPr>
-      <w:r>
+        <w:spacing w:after="0"/>
+        <w:ind w:firstLine="567"/>
+        <w:jc w:val="both"/>
+        <w:rPr>
+          <w:rFonts w:ascii="Times New Roman" w:hAnsi="Times New Roman"/>
+          <w:sz w:val="28"/>
+          <w:szCs w:val="28"/>
+        </w:rPr>
+      </w:pPr>
+      <w:r>
+        <w:rPr>
+          <w:rFonts w:ascii="Times New Roman" w:hAnsi="Times New Roman"/>
+          <w:sz w:val="28"/>
+          <w:szCs w:val="28"/>
+        </w:rPr>
         <w:t xml:space="preserve">Программа, используемая в </w:t>
       </w:r>
       <w:proofErr w:type="spellStart"/>
       <w:r>
+        <w:rPr>
+          <w:rFonts w:ascii="Times New Roman" w:hAnsi="Times New Roman"/>
+          <w:sz w:val="28"/>
+          <w:szCs w:val="28"/>
+        </w:rPr>
         <w:t>Linux</w:t>
       </w:r>
       <w:proofErr w:type="spellEnd"/>
       <w:r>
+        <w:rPr>
+          <w:rFonts w:ascii="Times New Roman" w:hAnsi="Times New Roman"/>
+          <w:sz w:val="28"/>
+          <w:szCs w:val="28"/>
+        </w:rPr>
         <w:t xml:space="preserve"> для </w:t>
       </w:r>
       <w:proofErr w:type="spellStart"/>
       <w:r>
+        <w:rPr>
+          <w:rFonts w:ascii="Times New Roman" w:hAnsi="Times New Roman"/>
+          <w:sz w:val="28"/>
+          <w:szCs w:val="28"/>
+        </w:rPr>
         <w:t>огранизации</w:t>
       </w:r>
       <w:proofErr w:type="spellEnd"/>
       <w:r>
+        <w:rPr>
+          <w:rFonts w:ascii="Times New Roman" w:hAnsi="Times New Roman"/>
+          <w:sz w:val="28"/>
+          <w:szCs w:val="28"/>
+        </w:rPr>
         <w:t xml:space="preserve"> диалога человека и системы. Командный интерпретатор имеет три основных ипостаси: (1) редактор и анализатор команд в </w:t>
       </w:r>
       <w:r>
         <w:rPr>
           <w:rStyle w:val="a8"/>
+          <w:rFonts w:ascii="Times New Roman" w:hAnsi="Times New Roman"/>
+          <w:sz w:val="28"/>
+          <w:szCs w:val="28"/>
         </w:rPr>
         <w:t>командной строке</w:t>
       </w:r>
       <w:r>
+        <w:rPr>
+          <w:rFonts w:ascii="Times New Roman" w:hAnsi="Times New Roman"/>
+          <w:sz w:val="28"/>
+          <w:szCs w:val="28"/>
+        </w:rPr>
         <w:t>, (2) высокоуровневый системно-ориентированный язык программирования, (3) средство организации взаимодействия команд друг с другом и с системой.</w:t>
       </w:r>
     </w:p>
     <w:p>
       <w:pPr>
         <w:pStyle w:val="2"/>
-      </w:pPr>
-      <w:r>
+        <w:spacing w:before="0" w:after="0"/>
+        <w:ind w:firstLine="567"/>
+        <w:jc w:val="both"/>
+        <w:rPr>
+          <w:rFonts w:ascii="Times New Roman" w:hAnsi="Times New Roman"/>
+        </w:rPr>
+      </w:pPr>
+      <w:r>
+        <w:rPr>
+          <w:rFonts w:ascii="Times New Roman" w:hAnsi="Times New Roman"/>
+        </w:rPr>
         <w:t>Понятие «администратор»</w:t>
       </w:r>
     </w:p>
     <w:p>
       <w:pPr>
         <w:pStyle w:val="a6"/>
-      </w:pPr>
-      <w:r>
+        <w:spacing w:before="0" w:beforeAutospacing="0" w:after="0" w:afterAutospacing="0"/>
+        <w:ind w:firstLine="567"/>
+        <w:jc w:val="both"/>
+        <w:rPr>
+          <w:sz w:val="28"/>
+          <w:szCs w:val="28"/>
+        </w:rPr>
+      </w:pPr>
+      <w:r>
+        <w:rPr>
+          <w:sz w:val="28"/>
+          <w:szCs w:val="28"/>
+        </w:rPr>
         <w:t xml:space="preserve">В </w:t>
       </w:r>
       <w:proofErr w:type="spellStart"/>
       <w:r>
+        <w:rPr>
+          <w:sz w:val="28"/>
+          <w:szCs w:val="28"/>
+        </w:rPr>
         <w:t>Linux</w:t>
       </w:r>
       <w:proofErr w:type="spellEnd"/>
       <w:r>
+        <w:rPr>
+          <w:sz w:val="28"/>
+          <w:szCs w:val="28"/>
+        </w:rPr>
         <w:t xml:space="preserve"> есть ровно один пользователь, полномочия которого в системе принципиально отличаются от полномочий остальных пользователей — это пользователь с идентификатором «</w:t>
       </w:r>
       <w:r>
         <w:rPr>
           <w:rStyle w:val="HTML"/>
+          <w:rFonts w:ascii="Times New Roman" w:hAnsi="Times New Roman" w:cs="Times New Roman"/>
+          <w:sz w:val="28"/>
+          <w:szCs w:val="28"/>
         </w:rPr>
         <w:t>0</w:t>
       </w:r>
       <w:r>
+        <w:rPr>
+          <w:sz w:val="28"/>
+          <w:szCs w:val="28"/>
+        </w:rPr>
         <w:t xml:space="preserve">». Обычно учётная запись пользователя с UID=0 называется </w:t>
       </w:r>
       <w:proofErr w:type="spellStart"/>
       <w:r>
         <w:rPr>
           <w:rStyle w:val="HTML"/>
+          <w:rFonts w:ascii="Times New Roman" w:hAnsi="Times New Roman" w:cs="Times New Roman"/>
+          <w:sz w:val="28"/>
+          <w:szCs w:val="28"/>
         </w:rPr>
         <w:t>root</w:t>
       </w:r>
       <w:proofErr w:type="spellEnd"/>
       <w:r>
+        <w:rPr>
+          <w:sz w:val="28"/>
+          <w:szCs w:val="28"/>
+        </w:rPr>
         <w:t xml:space="preserve"> (англ., «корень»). Пользователь </w:t>
       </w:r>
       <w:proofErr w:type="spellStart"/>
       <w:r>
         <w:rPr>
           <w:rStyle w:val="HTML"/>
+          <w:rFonts w:ascii="Times New Roman" w:hAnsi="Times New Roman" w:cs="Times New Roman"/>
+          <w:sz w:val="28"/>
+          <w:szCs w:val="28"/>
         </w:rPr>
         <w:t>root</w:t>
       </w:r>
       <w:proofErr w:type="spellEnd"/>
       <w:r>
+        <w:rPr>
+          <w:sz w:val="28"/>
+          <w:szCs w:val="28"/>
+        </w:rPr>
         <w:t xml:space="preserve"> — это «администратор» системы </w:t>
       </w:r>
       <w:proofErr w:type="spellStart"/>
       <w:r>
+        <w:rPr>
+          <w:sz w:val="28"/>
+          <w:szCs w:val="28"/>
+        </w:rPr>
         <w:t>Linux</w:t>
       </w:r>
       <w:proofErr w:type="spellEnd"/>
       <w:r>
+        <w:rPr>
+          <w:sz w:val="28"/>
+          <w:szCs w:val="28"/>
+        </w:rPr>
         <w:t xml:space="preserve">, учётная запись для </w:t>
       </w:r>
       <w:proofErr w:type="spellStart"/>
       <w:r>
         <w:rPr>
           <w:rStyle w:val="HTML"/>
+          <w:rFonts w:ascii="Times New Roman" w:hAnsi="Times New Roman" w:cs="Times New Roman"/>
+          <w:sz w:val="28"/>
+          <w:szCs w:val="28"/>
         </w:rPr>
         <w:t>root</w:t>
       </w:r>
       <w:proofErr w:type="spellEnd"/>
       <w:r>
+        <w:rPr>
+          <w:sz w:val="28"/>
+          <w:szCs w:val="28"/>
+        </w:rPr>
         <w:t xml:space="preserve"> обязательно присутствует в любой системе </w:t>
       </w:r>
       <w:proofErr w:type="spellStart"/>
       <w:r>
+        <w:rPr>
+          <w:sz w:val="28"/>
+          <w:szCs w:val="28"/>
+        </w:rPr>
         <w:t>Linux</w:t>
       </w:r>
       <w:proofErr w:type="spellEnd"/>
       <w:r>
-        <w:t xml:space="preserve">, даже если в ней нет никаких других учётных записей. Пользователю с таким UID разрешено выполнять </w:t>
-      </w:r>
-      <w:r>
+        <w:rPr>
+          <w:sz w:val="28"/>
+          <w:szCs w:val="28"/>
+        </w:rPr>
+        <w:t xml:space="preserve">, даже если в ней нет никаких других учётных записей. Пользователю с таким UID разрешено выполнять любые действия в системе, а значит, любая ошибка или неправильное действие может повредить систему, уничтожить данные и привести к другим печальным последствиям. Поэтому категорически не рекомендуется регистрироваться в системе под именем </w:t>
+      </w:r>
+      <w:proofErr w:type="spellStart"/>
+      <w:r>
+        <w:rPr>
+          <w:rStyle w:val="HTML"/>
+          <w:rFonts w:ascii="Times New Roman" w:hAnsi="Times New Roman" w:cs="Times New Roman"/>
+          <w:sz w:val="28"/>
+          <w:szCs w:val="28"/>
+        </w:rPr>
+        <w:t>root</w:t>
+      </w:r>
+      <w:proofErr w:type="spellEnd"/>
+      <w:r>
+        <w:rPr>
+          <w:sz w:val="28"/>
+          <w:szCs w:val="28"/>
+        </w:rPr>
+        <w:t xml:space="preserve"> для повседневной работы. Работать в </w:t>
+      </w:r>
+      <w:proofErr w:type="spellStart"/>
+      <w:r>
+        <w:rPr>
+          <w:rStyle w:val="HTML"/>
+          <w:rFonts w:ascii="Times New Roman" w:hAnsi="Times New Roman" w:cs="Times New Roman"/>
+          <w:sz w:val="28"/>
+          <w:szCs w:val="28"/>
+        </w:rPr>
+        <w:t>root</w:t>
+      </w:r>
+      <w:proofErr w:type="spellEnd"/>
+      <w:r>
+        <w:rPr>
+          <w:sz w:val="28"/>
+          <w:szCs w:val="28"/>
+        </w:rPr>
+        <w:t xml:space="preserve"> следует только тогда, когда это действительно необходимо: при настройке и обновлении системы, восстановлении после сбоев. Именно </w:t>
+      </w:r>
+      <w:proofErr w:type="spellStart"/>
+      <w:r>
+        <w:rPr>
+          <w:rStyle w:val="HTML"/>
+          <w:rFonts w:ascii="Times New Roman" w:hAnsi="Times New Roman" w:cs="Times New Roman"/>
+          <w:sz w:val="28"/>
+          <w:szCs w:val="28"/>
+        </w:rPr>
+        <w:t>root</w:t>
+      </w:r>
+      <w:proofErr w:type="spellEnd"/>
+      <w:r>
+        <w:rPr>
+          <w:sz w:val="28"/>
+          <w:szCs w:val="28"/>
+        </w:rPr>
+        <w:t xml:space="preserve"> обладает достаточными полномочиями для создания новых учётных записей.</w:t>
+      </w:r>
+    </w:p>
+    <w:p>
+      <w:pPr>
+        <w:spacing w:after="0"/>
+        <w:ind w:firstLine="567"/>
+        <w:jc w:val="both"/>
+        <w:rPr>
+          <w:rFonts w:ascii="Times New Roman" w:hAnsi="Times New Roman"/>
+          <w:sz w:val="28"/>
+          <w:szCs w:val="28"/>
+          <w:lang w:eastAsia="ru-RU"/>
+        </w:rPr>
+      </w:pPr>
+      <w:r>
+        <w:rPr>
+          <w:rFonts w:ascii="Times New Roman" w:hAnsi="Times New Roman"/>
+          <w:sz w:val="28"/>
+          <w:szCs w:val="28"/>
+        </w:rPr>
+        <w:t xml:space="preserve">Когда система выводит на экран приглашение командной строки после того, как правильно введены имя пользователя и пароль, это означает, что произошла </w:t>
+      </w:r>
+      <w:r>
+        <w:rPr>
+          <w:rStyle w:val="a8"/>
+          <w:rFonts w:ascii="Times New Roman" w:hAnsi="Times New Roman"/>
+          <w:sz w:val="28"/>
+          <w:szCs w:val="28"/>
+        </w:rPr>
+        <w:t>идентификация пользователя</w:t>
+      </w:r>
+      <w:r>
+        <w:rPr>
+          <w:rFonts w:ascii="Times New Roman" w:hAnsi="Times New Roman"/>
+          <w:sz w:val="28"/>
+          <w:szCs w:val="28"/>
+        </w:rPr>
+        <w:t xml:space="preserve"> (</w:t>
+      </w:r>
+      <w:proofErr w:type="spellStart"/>
+      <w:r>
+        <w:rPr>
+          <w:rFonts w:ascii="Times New Roman" w:hAnsi="Times New Roman"/>
+          <w:sz w:val="28"/>
+          <w:szCs w:val="28"/>
+        </w:rPr>
+        <w:t>authentication</w:t>
+      </w:r>
+      <w:proofErr w:type="spellEnd"/>
+      <w:r>
+        <w:rPr>
+          <w:rFonts w:ascii="Times New Roman" w:hAnsi="Times New Roman"/>
+          <w:sz w:val="28"/>
+          <w:szCs w:val="28"/>
+        </w:rPr>
+        <w:t xml:space="preserve">, «проверка подлинности»). Пароль может показаться излишней сложностью, но у системы нет другого способа удостовериться, что за монитором находится именно тот человек, который имеет право на использование данной учётной записи. Конечно, процедура идентификации имеет очевидное значение для систем, к которым имеют непосредственный или сетевой доступ многие не связанные друг с другом пользователи. Процедура идентификации даёт уверенность, что к такой системе не получит доступ случайный человек, не </w:t>
+      </w:r>
+      <w:r>
+        <w:rPr>
+          <w:rFonts w:ascii="Times New Roman" w:hAnsi="Times New Roman"/>
+          <w:sz w:val="28"/>
+          <w:szCs w:val="28"/>
+        </w:rPr>
         <w:lastRenderedPageBreak/>
-        <w:t xml:space="preserve">любые действия в системе, а значит, любая ошибка или неправильное действие может повредить систему, уничтожить данные и привести к другим печальным последствиям. Поэтому категорически не рекомендуется регистрироваться в системе под именем </w:t>
-      </w:r>
-      <w:proofErr w:type="spellStart"/>
-      <w:r>
-        <w:rPr>
-          <w:rStyle w:val="HTML"/>
-        </w:rPr>
-        <w:t>root</w:t>
-      </w:r>
-      <w:proofErr w:type="spellEnd"/>
-      <w:r>
-        <w:t xml:space="preserve"> для повседневной работы. Работать в </w:t>
-      </w:r>
-      <w:proofErr w:type="spellStart"/>
-      <w:r>
-        <w:rPr>
-          <w:rStyle w:val="HTML"/>
-        </w:rPr>
-        <w:t>root</w:t>
-      </w:r>
-      <w:proofErr w:type="spellEnd"/>
-      <w:r>
-        <w:t xml:space="preserve"> следует только тогда, когда это действительно необходимо: при настройке и обновлении системы, восстановлении после сбоев. Именно </w:t>
-      </w:r>
-      <w:proofErr w:type="spellStart"/>
-      <w:r>
-        <w:rPr>
-          <w:rStyle w:val="HTML"/>
-        </w:rPr>
-        <w:t>root</w:t>
-      </w:r>
-      <w:proofErr w:type="spellEnd"/>
-      <w:r>
-        <w:t xml:space="preserve"> обладает достаточными полномочиями для создания новых учётных записей.</w:t>
-      </w:r>
-    </w:p>
-    <w:p>
-      <w:pPr>
-        <w:rPr>
-          <w:rFonts w:ascii="Times New Roman" w:hAnsi="Times New Roman"/>
-          <w:lang w:eastAsia="ru-RU"/>
-        </w:rPr>
-      </w:pPr>
-      <w:r>
-        <w:t xml:space="preserve">Когда система выводит на экран приглашение командной строки после того, как правильно введены имя пользователя и пароль, это означает, что произошла </w:t>
-      </w:r>
-      <w:r>
-        <w:rPr>
-          <w:rStyle w:val="a8"/>
-        </w:rPr>
-        <w:t>идентификация пользователя</w:t>
-      </w:r>
-      <w:r>
-        <w:t xml:space="preserve"> (</w:t>
-      </w:r>
-      <w:proofErr w:type="spellStart"/>
-      <w:r>
-        <w:t>authentication</w:t>
-      </w:r>
-      <w:proofErr w:type="spellEnd"/>
-      <w:r>
-        <w:t>, «проверка подлинности»). Пароль может показаться излишней сложностью, но у системы нет другого способа удостовериться, что за монитором находится именно тот человек, который имеет право на использование данной учётной записи. Конечно, процедура идентификации имеет очевидное значение для систем, к которым имеют непосредственный или сетевой доступ многие не связанные друг с другом пользователи. Процедура идентификации даёт уверенность, что к такой системе не получит доступ случайный человек, не имеющий права использовать её ресурсы и хранящуюся там информацию. Одновременно она даёт определённую гарантию безопасности от злонамеренного вмешательства: даже если навредить попытается пользователь, имеющий учётную запись, его действия будут зарегистрированы в системе (поскольку системе всегда известно, от имени какой учётной записи выполняются те или иные действия), и злоумышленника можно будет найти и остановить.</w:t>
-      </w:r>
-      <w:bookmarkStart w:id="11" w:name="_GoBack"/>
-      <w:bookmarkEnd w:id="11"/>
+        <w:t>имеющий права использовать её ресурсы и хранящуюся там информацию. Одновременно она даёт определённую гарантию безопасности от злонамеренного вмешательства: даже если навредить попытается пользователь, имеющий учётную запись, его действия будут зарегистрированы в системе (поскольку системе всегда известно, от имени какой учётной записи выполняются те или иные действия), и злоумышленника можно будет найти и остановить.</w:t>
+      </w:r>
     </w:p>
     <w:p>
       <w:pPr>
@@ -7658,7 +8671,7 @@
           <w:rPr>
             <w:noProof/>
           </w:rPr>
-          <w:t>21</w:t>
+          <w:t>16</w:t>
         </w:r>
         <w:r>
           <w:fldChar w:fldCharType="end"/>
@@ -10527,7 +11540,7 @@
   <a:extraClrSchemeLst/>
   <a:extLst>
     <a:ext uri="{05A4C25C-085E-4340-85A3-A5531E510DB2}">
-      <thm15:themeFamily xmlns="" xmlns:thm15="http://schemas.microsoft.com/office/thememl/2012/main" name="Office Theme" id="{62F939B6-93AF-4DB8-9C6B-D6C7DFDC589F}" vid="{4A3C46E8-61CC-4603-A589-7422A47A8E4A}"/>
+      <thm15:themeFamily xmlns:thm15="http://schemas.microsoft.com/office/thememl/2012/main" xmlns="" name="Office Theme" id="{62F939B6-93AF-4DB8-9C6B-D6C7DFDC589F}" vid="{4A3C46E8-61CC-4603-A589-7422A47A8E4A}"/>
     </a:ext>
   </a:extLst>
 </a:theme>

</xml_diff>